<commit_message>
Se realiza primera entrega
</commit_message>
<xml_diff>
--- a/Funcionalidad - SCSIPS.docx
+++ b/Funcionalidad - SCSIPS.docx
@@ -1,6 +1,6 @@
 
 <file path=word/document.xml><?xml version="1.0" encoding="utf-8"?>
-<w:document xmlns:wpc="http://schemas.microsoft.com/office/word/2010/wordprocessingCanvas" xmlns:cx="http://schemas.microsoft.com/office/drawing/2014/chartex" xmlns:cx1="http://schemas.microsoft.com/office/drawing/2015/9/8/chartex" xmlns:cx2="http://schemas.microsoft.com/office/drawing/2015/10/21/chartex" xmlns:cx3="http://schemas.microsoft.com/office/drawing/2016/5/9/chartex" xmlns:cx4="http://schemas.microsoft.com/office/drawing/2016/5/10/chartex" xmlns:cx5="http://schemas.microsoft.com/office/drawing/2016/5/11/chartex" xmlns:cx6="http://schemas.microsoft.com/office/drawing/2016/5/12/chartex" xmlns:cx7="http://schemas.microsoft.com/office/drawing/2016/5/13/chartex" xmlns:cx8="http://schemas.microsoft.com/office/drawing/2016/5/14/chartex" xmlns:mc="http://schemas.openxmlformats.org/markup-compatibility/2006" xmlns:aink="http://schemas.microsoft.com/office/drawing/2016/ink" xmlns:am3d="http://schemas.microsoft.com/office/drawing/2017/model3d" xmlns:o="urn:schemas-microsoft-com:office:office" xmlns:r="http://schemas.openxmlformats.org/officeDocument/2006/relationships" xmlns:m="http://schemas.openxmlformats.org/officeDocument/2006/math" xmlns:v="urn:schemas-microsoft-com:vml" xmlns:wp14="http://schemas.microsoft.com/office/word/2010/wordprocessingDrawing" xmlns:wp="http://schemas.openxmlformats.org/drawingml/2006/wordprocessingDrawing" xmlns:w10="urn:schemas-microsoft-com:office:word" xmlns:w="http://schemas.openxmlformats.org/wordprocessingml/2006/main" xmlns:w14="http://schemas.microsoft.com/office/word/2010/wordml" xmlns:w15="http://schemas.microsoft.com/office/word/2012/wordml" xmlns:w16cex="http://schemas.microsoft.com/office/word/2018/wordml/cex" xmlns:w16cid="http://schemas.microsoft.com/office/word/2016/wordml/cid" xmlns:w16="http://schemas.microsoft.com/office/word/2018/wordml" xmlns:w16se="http://schemas.microsoft.com/office/word/2015/wordml/symex" xmlns:wpg="http://schemas.microsoft.com/office/word/2010/wordprocessingGroup" xmlns:wpi="http://schemas.microsoft.com/office/word/2010/wordprocessingInk" xmlns:wne="http://schemas.microsoft.com/office/word/2006/wordml" xmlns:wps="http://schemas.microsoft.com/office/word/2010/wordprocessingShape" mc:Ignorable="w14 w15 w16se w16cid w16 w16cex wp14">
+<w:document xmlns:wpc="http://schemas.microsoft.com/office/word/2010/wordprocessingCanvas" xmlns:cx="http://schemas.microsoft.com/office/drawing/2014/chartex" xmlns:cx1="http://schemas.microsoft.com/office/drawing/2015/9/8/chartex" xmlns:cx2="http://schemas.microsoft.com/office/drawing/2015/10/21/chartex" xmlns:cx3="http://schemas.microsoft.com/office/drawing/2016/5/9/chartex" xmlns:cx4="http://schemas.microsoft.com/office/drawing/2016/5/10/chartex" xmlns:cx5="http://schemas.microsoft.com/office/drawing/2016/5/11/chartex" xmlns:cx6="http://schemas.microsoft.com/office/drawing/2016/5/12/chartex" xmlns:cx7="http://schemas.microsoft.com/office/drawing/2016/5/13/chartex" xmlns:cx8="http://schemas.microsoft.com/office/drawing/2016/5/14/chartex" xmlns:mc="http://schemas.openxmlformats.org/markup-compatibility/2006" xmlns:aink="http://schemas.microsoft.com/office/drawing/2016/ink" xmlns:am3d="http://schemas.microsoft.com/office/drawing/2017/model3d" xmlns:o="urn:schemas-microsoft-com:office:office" xmlns:r="http://schemas.openxmlformats.org/officeDocument/2006/relationships" xmlns:m="http://schemas.openxmlformats.org/officeDocument/2006/math" xmlns:v="urn:schemas-microsoft-com:vml" xmlns:wp14="http://schemas.microsoft.com/office/word/2010/wordprocessingDrawing" xmlns:wp="http://schemas.openxmlformats.org/drawingml/2006/wordprocessingDrawing" xmlns:w10="urn:schemas-microsoft-com:office:word" xmlns:w="http://schemas.openxmlformats.org/wordprocessingml/2006/main" xmlns:w14="http://schemas.microsoft.com/office/word/2010/wordml" xmlns:w15="http://schemas.microsoft.com/office/word/2012/wordml" xmlns:w16cex="http://schemas.microsoft.com/office/word/2018/wordml/cex" xmlns:w16cid="http://schemas.microsoft.com/office/word/2016/wordml/cid" xmlns:w16="http://schemas.microsoft.com/office/word/2018/wordml" xmlns:w16se="http://schemas.microsoft.com/office/word/2015/wordml/symex" xmlns:wpg="http://schemas.microsoft.com/office/word/2010/wordprocessingGroup" xmlns:wpi="http://schemas.microsoft.com/office/word/2010/wordprocessingInk" xmlns:wne="http://schemas.microsoft.com/office/word/2006/wordml" xmlns:wps="http://schemas.microsoft.com/office/word/2010/wordprocessingShape" xmlns:a="http://schemas.openxmlformats.org/drawingml/2006/main" xmlns:pic="http://schemas.openxmlformats.org/drawingml/2006/picture" xmlns:a14="http://schemas.microsoft.com/office/drawing/2010/main" mc:Ignorable="w14 w15 w16se w16cid w16 w16cex wp14">
   <w:body>
     <w:p>
       <w:pPr>
@@ -791,17 +791,17 @@
           <w:rFonts w:ascii="Arial" w:hAnsi="Arial" w:cs="Arial"/>
           <w:sz w:val="24"/>
           <w:szCs w:val="24"/>
-          <w:lang w:val="es-ES_tradnl"/>
-        </w:rPr>
-      </w:pPr>
-      <w:r>
-        <w:rPr>
-          <w:rFonts w:ascii="Arial" w:hAnsi="Arial" w:cs="Arial"/>
-          <w:b/>
-          <w:bCs/>
-          <w:sz w:val="24"/>
-          <w:szCs w:val="24"/>
-          <w:lang w:val="es-ES_tradnl"/>
+          <w:lang w:val="es-ES"/>
+        </w:rPr>
+      </w:pPr>
+      <w:r>
+        <w:rPr>
+          <w:rFonts w:ascii="Arial" w:hAnsi="Arial" w:cs="Arial"/>
+          <w:b w:val="1"/>
+          <w:bCs w:val="1"/>
+          <w:sz w:val="24"/>
+          <w:szCs w:val="24"/>
+          <w:lang w:val="es-ES"/>
         </w:rPr>
         <w:t>Clasificar</w:t>
       </w:r>
@@ -810,18 +810,18 @@
           <w:rFonts w:ascii="Arial" w:hAnsi="Arial" w:cs="Arial"/>
           <w:sz w:val="24"/>
           <w:szCs w:val="24"/>
-          <w:lang w:val="es-ES_tradnl"/>
+          <w:lang w:val="es-ES"/>
         </w:rPr>
         <w:t xml:space="preserve"> el </w:t>
       </w:r>
       <w:r>
         <w:rPr>
           <w:rFonts w:ascii="Arial" w:hAnsi="Arial" w:cs="Arial"/>
-          <w:b/>
-          <w:bCs/>
-          <w:sz w:val="24"/>
-          <w:szCs w:val="24"/>
-          <w:lang w:val="es-ES_tradnl"/>
+          <w:b w:val="1"/>
+          <w:bCs w:val="1"/>
+          <w:sz w:val="24"/>
+          <w:szCs w:val="24"/>
+          <w:lang w:val="es-ES"/>
         </w:rPr>
         <w:t>incidente</w:t>
       </w:r>
@@ -830,7 +830,7 @@
           <w:rFonts w:ascii="Arial" w:hAnsi="Arial" w:cs="Arial"/>
           <w:sz w:val="24"/>
           <w:szCs w:val="24"/>
-          <w:lang w:val="es-ES_tradnl"/>
+          <w:lang w:val="es-ES"/>
         </w:rPr>
         <w:t xml:space="preserve"> por tipo de incident</w:t>
       </w:r>
@@ -839,7 +839,7 @@
           <w:rFonts w:ascii="Arial" w:hAnsi="Arial" w:cs="Arial"/>
           <w:sz w:val="24"/>
           <w:szCs w:val="24"/>
-          <w:lang w:val="es-ES_tradnl"/>
+          <w:lang w:val="es-ES"/>
         </w:rPr>
         <w:t>e</w:t>
       </w:r>
@@ -848,27 +848,45 @@
           <w:rFonts w:ascii="Arial" w:hAnsi="Arial" w:cs="Arial"/>
           <w:sz w:val="24"/>
           <w:szCs w:val="24"/>
-          <w:lang w:val="es-ES_tradnl"/>
-        </w:rPr>
-        <w:t xml:space="preserve">, de modo que se pueda determinar cuales </w:t>
-      </w:r>
-      <w:r>
-        <w:rPr>
-          <w:rFonts w:ascii="Arial" w:hAnsi="Arial" w:cs="Arial"/>
-          <w:sz w:val="24"/>
-          <w:szCs w:val="24"/>
-          <w:lang w:val="es-ES_tradnl"/>
+          <w:lang w:val="es-ES"/>
+        </w:rPr>
+        <w:t>, de modo que se pueda determinar cu</w:t>
+      </w:r>
+      <w:r>
+        <w:rPr>
+          <w:rFonts w:ascii="Arial" w:hAnsi="Arial" w:cs="Arial"/>
+          <w:sz w:val="24"/>
+          <w:szCs w:val="24"/>
+          <w:lang w:val="es-ES"/>
+        </w:rPr>
+        <w:t>á</w:t>
+      </w:r>
+      <w:r>
+        <w:rPr>
+          <w:rFonts w:ascii="Arial" w:hAnsi="Arial" w:cs="Arial"/>
+          <w:sz w:val="24"/>
+          <w:szCs w:val="24"/>
+          <w:lang w:val="es-ES"/>
+        </w:rPr>
+        <w:t xml:space="preserve">les </w:t>
+      </w:r>
+      <w:r>
+        <w:rPr>
+          <w:rFonts w:ascii="Arial" w:hAnsi="Arial" w:cs="Arial"/>
+          <w:sz w:val="24"/>
+          <w:szCs w:val="24"/>
+          <w:lang w:val="es-ES"/>
         </w:rPr>
         <w:t xml:space="preserve">corresponden a un </w:t>
       </w:r>
       <w:r>
         <w:rPr>
           <w:rFonts w:ascii="Arial" w:hAnsi="Arial" w:cs="Arial"/>
-          <w:b/>
-          <w:bCs/>
-          <w:sz w:val="24"/>
-          <w:szCs w:val="24"/>
-          <w:lang w:val="es-ES_tradnl"/>
+          <w:b w:val="1"/>
+          <w:bCs w:val="1"/>
+          <w:sz w:val="24"/>
+          <w:szCs w:val="24"/>
+          <w:lang w:val="es-ES"/>
         </w:rPr>
         <w:t>error</w:t>
       </w:r>
@@ -877,38 +895,92 @@
           <w:rFonts w:ascii="Arial" w:hAnsi="Arial" w:cs="Arial"/>
           <w:sz w:val="24"/>
           <w:szCs w:val="24"/>
-          <w:lang w:val="es-ES_tradnl"/>
-        </w:rPr>
-        <w:t xml:space="preserve">, cuales corresponden a una nueva </w:t>
-      </w:r>
-      <w:r>
-        <w:rPr>
-          <w:rFonts w:ascii="Arial" w:hAnsi="Arial" w:cs="Arial"/>
-          <w:b/>
-          <w:bCs/>
-          <w:sz w:val="24"/>
-          <w:szCs w:val="24"/>
-          <w:lang w:val="es-ES_tradnl"/>
-        </w:rPr>
-        <w:t>característica</w:t>
-      </w:r>
-      <w:r>
-        <w:rPr>
-          <w:rFonts w:ascii="Arial" w:hAnsi="Arial" w:cs="Arial"/>
-          <w:sz w:val="24"/>
-          <w:szCs w:val="24"/>
-          <w:lang w:val="es-ES_tradnl"/>
-        </w:rPr>
-        <w:t xml:space="preserve">, cuales corresponden a un </w:t>
-      </w:r>
-      <w:r>
-        <w:rPr>
-          <w:rFonts w:ascii="Arial" w:hAnsi="Arial" w:cs="Arial"/>
-          <w:b/>
-          <w:bCs/>
-          <w:sz w:val="24"/>
-          <w:szCs w:val="24"/>
-          <w:lang w:val="es-ES_tradnl"/>
+          <w:lang w:val="es-ES"/>
+        </w:rPr>
+        <w:t>, cu</w:t>
+      </w:r>
+      <w:r>
+        <w:rPr>
+          <w:rFonts w:ascii="Arial" w:hAnsi="Arial" w:cs="Arial"/>
+          <w:sz w:val="24"/>
+          <w:szCs w:val="24"/>
+          <w:lang w:val="es-ES"/>
+        </w:rPr>
+        <w:t>á</w:t>
+      </w:r>
+      <w:r>
+        <w:rPr>
+          <w:rFonts w:ascii="Arial" w:hAnsi="Arial" w:cs="Arial"/>
+          <w:sz w:val="24"/>
+          <w:szCs w:val="24"/>
+          <w:lang w:val="es-ES"/>
+        </w:rPr>
+        <w:t>les corresponden a un nuev</w:t>
+      </w:r>
+      <w:r>
+        <w:rPr>
+          <w:rFonts w:ascii="Arial" w:hAnsi="Arial" w:cs="Arial"/>
+          <w:sz w:val="24"/>
+          <w:szCs w:val="24"/>
+          <w:lang w:val="es-ES"/>
+        </w:rPr>
+        <w:t>o</w:t>
+      </w:r>
+      <w:r>
+        <w:rPr>
+          <w:rFonts w:ascii="Arial" w:hAnsi="Arial" w:cs="Arial"/>
+          <w:sz w:val="24"/>
+          <w:szCs w:val="24"/>
+          <w:lang w:val="es-ES"/>
+        </w:rPr>
+        <w:t xml:space="preserve"> </w:t>
+      </w:r>
+      <w:r>
+        <w:rPr>
+          <w:rFonts w:ascii="Arial" w:hAnsi="Arial" w:cs="Arial"/>
+          <w:b w:val="1"/>
+          <w:bCs w:val="1"/>
+          <w:sz w:val="24"/>
+          <w:szCs w:val="24"/>
+          <w:lang w:val="es-ES"/>
+        </w:rPr>
+        <w:t>requerimiento</w:t>
+      </w:r>
+      <w:r>
+        <w:rPr>
+          <w:rFonts w:ascii="Arial" w:hAnsi="Arial" w:cs="Arial"/>
+          <w:sz w:val="24"/>
+          <w:szCs w:val="24"/>
+          <w:lang w:val="es-ES"/>
+        </w:rPr>
+        <w:t>, cu</w:t>
+      </w:r>
+      <w:r>
+        <w:rPr>
+          <w:rFonts w:ascii="Arial" w:hAnsi="Arial" w:cs="Arial"/>
+          <w:sz w:val="24"/>
+          <w:szCs w:val="24"/>
+          <w:lang w:val="es-ES"/>
+        </w:rPr>
+        <w:t>á</w:t>
+      </w:r>
+      <w:r>
+        <w:rPr>
+          <w:rFonts w:ascii="Arial" w:hAnsi="Arial" w:cs="Arial"/>
+          <w:sz w:val="24"/>
+          <w:szCs w:val="24"/>
+          <w:lang w:val="es-ES"/>
+        </w:rPr>
+        <w:t xml:space="preserve">les corresponden a un </w:t>
+      </w:r>
+      <w:r>
+        <w:rPr>
+          <w:rFonts w:ascii="Arial" w:hAnsi="Arial" w:cs="Arial"/>
+          <w:b w:val="1"/>
+          <w:bCs w:val="1"/>
+          <w:sz w:val="24"/>
+          <w:szCs w:val="24"/>
+          <w:lang w:val="es-ES"/>
         </w:rPr>
         <w:t>soporte</w:t>
       </w:r>
@@ -917,7 +989,7 @@
           <w:rFonts w:ascii="Arial" w:hAnsi="Arial" w:cs="Arial"/>
           <w:sz w:val="24"/>
           <w:szCs w:val="24"/>
-          <w:lang w:val="es-ES_tradnl"/>
+          <w:lang w:val="es-ES"/>
         </w:rPr>
         <w:t xml:space="preserve"> a realizar, entre otros.</w:t>
       </w:r>
@@ -935,19 +1007,18 @@
           <w:rFonts w:ascii="Arial" w:hAnsi="Arial" w:cs="Arial"/>
           <w:sz w:val="24"/>
           <w:szCs w:val="24"/>
-          <w:lang w:val="es-ES_tradnl"/>
-        </w:rPr>
-      </w:pPr>
-      <w:r>
-        <w:rPr>
-          <w:rFonts w:ascii="Arial" w:hAnsi="Arial" w:cs="Arial"/>
-          <w:b/>
-          <w:bCs/>
-          <w:sz w:val="24"/>
-          <w:szCs w:val="24"/>
-          <w:lang w:val="es-ES_tradnl"/>
-        </w:rPr>
-        <w:lastRenderedPageBreak/>
+          <w:lang w:val="es-ES"/>
+        </w:rPr>
+      </w:pPr>
+      <w:r>
+        <w:rPr>
+          <w:rFonts w:ascii="Arial" w:hAnsi="Arial" w:cs="Arial"/>
+          <w:b w:val="1"/>
+          <w:bCs w:val="1"/>
+          <w:sz w:val="24"/>
+          <w:szCs w:val="24"/>
+          <w:lang w:val="es-ES"/>
+        </w:rPr>
         <w:t xml:space="preserve">Clasificar </w:t>
       </w:r>
       <w:r>
@@ -955,18 +1026,18 @@
           <w:rFonts w:ascii="Arial" w:hAnsi="Arial" w:cs="Arial"/>
           <w:sz w:val="24"/>
           <w:szCs w:val="24"/>
-          <w:lang w:val="es-ES_tradnl"/>
+          <w:lang w:val="es-ES"/>
         </w:rPr>
         <w:t xml:space="preserve">los estados de los </w:t>
       </w:r>
       <w:r>
         <w:rPr>
           <w:rFonts w:ascii="Arial" w:hAnsi="Arial" w:cs="Arial"/>
-          <w:b/>
-          <w:bCs/>
-          <w:sz w:val="24"/>
-          <w:szCs w:val="24"/>
-          <w:lang w:val="es-ES_tradnl"/>
+          <w:b w:val="1"/>
+          <w:bCs w:val="1"/>
+          <w:sz w:val="24"/>
+          <w:szCs w:val="24"/>
+          <w:lang w:val="es-ES"/>
         </w:rPr>
         <w:t>incidentes</w:t>
       </w:r>
@@ -975,18 +1046,36 @@
           <w:rFonts w:ascii="Arial" w:hAnsi="Arial" w:cs="Arial"/>
           <w:sz w:val="24"/>
           <w:szCs w:val="24"/>
-          <w:lang w:val="es-ES_tradnl"/>
-        </w:rPr>
-        <w:t xml:space="preserve">, de modo que se pueda determinar cuales están en proceso de </w:t>
-      </w:r>
-      <w:r>
-        <w:rPr>
-          <w:rFonts w:ascii="Arial" w:hAnsi="Arial" w:cs="Arial"/>
-          <w:b/>
-          <w:bCs/>
-          <w:sz w:val="24"/>
-          <w:szCs w:val="24"/>
-          <w:lang w:val="es-ES_tradnl"/>
+          <w:lang w:val="es-ES"/>
+        </w:rPr>
+        <w:t>, de modo que se pueda determinar cu</w:t>
+      </w:r>
+      <w:r>
+        <w:rPr>
+          <w:rFonts w:ascii="Arial" w:hAnsi="Arial" w:cs="Arial"/>
+          <w:sz w:val="24"/>
+          <w:szCs w:val="24"/>
+          <w:lang w:val="es-ES"/>
+        </w:rPr>
+        <w:t>á</w:t>
+      </w:r>
+      <w:r>
+        <w:rPr>
+          <w:rFonts w:ascii="Arial" w:hAnsi="Arial" w:cs="Arial"/>
+          <w:sz w:val="24"/>
+          <w:szCs w:val="24"/>
+          <w:lang w:val="es-ES"/>
+        </w:rPr>
+        <w:t xml:space="preserve">les están en proceso de </w:t>
+      </w:r>
+      <w:r>
+        <w:rPr>
+          <w:rFonts w:ascii="Arial" w:hAnsi="Arial" w:cs="Arial"/>
+          <w:b w:val="1"/>
+          <w:bCs w:val="1"/>
+          <w:sz w:val="24"/>
+          <w:szCs w:val="24"/>
+          <w:lang w:val="es-ES"/>
         </w:rPr>
         <w:t>solución</w:t>
       </w:r>
@@ -995,18 +1084,36 @@
           <w:rFonts w:ascii="Arial" w:hAnsi="Arial" w:cs="Arial"/>
           <w:sz w:val="24"/>
           <w:szCs w:val="24"/>
-          <w:lang w:val="es-ES_tradnl"/>
-        </w:rPr>
-        <w:t xml:space="preserve">, cuales han sido </w:t>
-      </w:r>
-      <w:r>
-        <w:rPr>
-          <w:rFonts w:ascii="Arial" w:hAnsi="Arial" w:cs="Arial"/>
-          <w:b/>
-          <w:bCs/>
-          <w:sz w:val="24"/>
-          <w:szCs w:val="24"/>
-          <w:lang w:val="es-ES_tradnl"/>
+          <w:lang w:val="es-ES"/>
+        </w:rPr>
+        <w:t>, cu</w:t>
+      </w:r>
+      <w:r>
+        <w:rPr>
+          <w:rFonts w:ascii="Arial" w:hAnsi="Arial" w:cs="Arial"/>
+          <w:sz w:val="24"/>
+          <w:szCs w:val="24"/>
+          <w:lang w:val="es-ES"/>
+        </w:rPr>
+        <w:t>á</w:t>
+      </w:r>
+      <w:r>
+        <w:rPr>
+          <w:rFonts w:ascii="Arial" w:hAnsi="Arial" w:cs="Arial"/>
+          <w:sz w:val="24"/>
+          <w:szCs w:val="24"/>
+          <w:lang w:val="es-ES"/>
+        </w:rPr>
+        <w:t xml:space="preserve">les han sido </w:t>
+      </w:r>
+      <w:r>
+        <w:rPr>
+          <w:rFonts w:ascii="Arial" w:hAnsi="Arial" w:cs="Arial"/>
+          <w:b w:val="1"/>
+          <w:bCs w:val="1"/>
+          <w:sz w:val="24"/>
+          <w:szCs w:val="24"/>
+          <w:lang w:val="es-ES"/>
         </w:rPr>
         <w:t>resueltos</w:t>
       </w:r>
@@ -1015,18 +1122,36 @@
           <w:rFonts w:ascii="Arial" w:hAnsi="Arial" w:cs="Arial"/>
           <w:sz w:val="24"/>
           <w:szCs w:val="24"/>
-          <w:lang w:val="es-ES_tradnl"/>
-        </w:rPr>
-        <w:t xml:space="preserve"> y cuales están </w:t>
-      </w:r>
-      <w:r>
-        <w:rPr>
-          <w:rFonts w:ascii="Arial" w:hAnsi="Arial" w:cs="Arial"/>
-          <w:b/>
-          <w:bCs/>
-          <w:sz w:val="24"/>
-          <w:szCs w:val="24"/>
-          <w:lang w:val="es-ES_tradnl"/>
+          <w:lang w:val="es-ES"/>
+        </w:rPr>
+        <w:t xml:space="preserve"> y cu</w:t>
+      </w:r>
+      <w:r>
+        <w:rPr>
+          <w:rFonts w:ascii="Arial" w:hAnsi="Arial" w:cs="Arial"/>
+          <w:sz w:val="24"/>
+          <w:szCs w:val="24"/>
+          <w:lang w:val="es-ES"/>
+        </w:rPr>
+        <w:t>á</w:t>
+      </w:r>
+      <w:r>
+        <w:rPr>
+          <w:rFonts w:ascii="Arial" w:hAnsi="Arial" w:cs="Arial"/>
+          <w:sz w:val="24"/>
+          <w:szCs w:val="24"/>
+          <w:lang w:val="es-ES"/>
+        </w:rPr>
+        <w:t xml:space="preserve">les están </w:t>
+      </w:r>
+      <w:r>
+        <w:rPr>
+          <w:rFonts w:ascii="Arial" w:hAnsi="Arial" w:cs="Arial"/>
+          <w:b w:val="1"/>
+          <w:bCs w:val="1"/>
+          <w:sz w:val="24"/>
+          <w:szCs w:val="24"/>
+          <w:lang w:val="es-ES"/>
         </w:rPr>
         <w:t>pendientes</w:t>
       </w:r>
@@ -1035,7 +1160,7 @@
           <w:rFonts w:ascii="Arial" w:hAnsi="Arial" w:cs="Arial"/>
           <w:sz w:val="24"/>
           <w:szCs w:val="24"/>
-          <w:lang w:val="es-ES_tradnl"/>
+          <w:lang w:val="es-ES"/>
         </w:rPr>
         <w:t xml:space="preserve"> por ser </w:t>
       </w:r>
@@ -1044,7 +1169,7 @@
           <w:rFonts w:ascii="Arial" w:hAnsi="Arial" w:cs="Arial"/>
           <w:sz w:val="24"/>
           <w:szCs w:val="24"/>
-          <w:lang w:val="es-ES_tradnl"/>
+          <w:lang w:val="es-ES"/>
         </w:rPr>
         <w:t>solucionados.</w:t>
       </w:r>
@@ -1331,7 +1456,7 @@
           <w:lang w:val="es-ES_tradnl"/>
         </w:rPr>
         <w:sectPr>
-          <w:pgSz w:w="12240" w:h="15840"/>
+          <w:pgSz w:w="12240" w:h="15840" w:orient="portrait"/>
           <w:pgMar w:top="1417" w:right="1701" w:bottom="1417" w:left="1701" w:header="708" w:footer="708" w:gutter="0"/>
           <w:cols w:space="708"/>
           <w:docGrid w:linePitch="360"/>
@@ -1350,32 +1475,24 @@
         </w:rPr>
       </w:pPr>
       <w:r>
-        <w:rPr>
-          <w:rFonts w:ascii="Arial" w:hAnsi="Arial" w:cs="Arial"/>
-          <w:noProof/>
-          <w:sz w:val="24"/>
-          <w:szCs w:val="24"/>
-          <w:lang w:val="es-ES_tradnl"/>
-        </w:rPr>
-        <w:lastRenderedPageBreak/>
         <w:drawing>
-          <wp:inline distT="0" distB="0" distL="0" distR="0" wp14:anchorId="5A8436ED" wp14:editId="683A058B">
-            <wp:extent cx="8266430" cy="5062855"/>
+          <wp:inline wp14:editId="1E1EA733" wp14:anchorId="5A8436ED">
+            <wp:extent cx="8266427" cy="5062854"/>
             <wp:effectExtent l="0" t="0" r="1270" b="4445"/>
-            <wp:docPr id="1" name="Picture 1" descr="A close up of a map&#10;&#10;Description automatically generated"/>
+            <wp:docPr id="100693974" name="Picture 1" descr="A close up of a map&#10;&#10;Description automatically generated" title=""/>
             <wp:cNvGraphicFramePr>
-              <a:graphicFrameLocks xmlns:a="http://schemas.openxmlformats.org/drawingml/2006/main" noChangeAspect="1"/>
+              <a:graphicFrameLocks noChangeAspect="1"/>
             </wp:cNvGraphicFramePr>
-            <a:graphic xmlns:a="http://schemas.openxmlformats.org/drawingml/2006/main">
+            <a:graphic>
               <a:graphicData uri="http://schemas.openxmlformats.org/drawingml/2006/picture">
-                <pic:pic xmlns:pic="http://schemas.openxmlformats.org/drawingml/2006/picture">
+                <pic:pic>
                   <pic:nvPicPr>
-                    <pic:cNvPr id="1" name="Diagrama.png"/>
+                    <pic:cNvPr id="0" name="Picture 1"/>
                     <pic:cNvPicPr/>
                   </pic:nvPicPr>
                   <pic:blipFill>
-                    <a:blip r:embed="rId5">
-                      <a:extLst>
+                    <a:blip r:embed="Rc1e680e996ee45cc">
+                      <a:extLst xmlns:a="http://schemas.openxmlformats.org/drawingml/2006/main">
                         <a:ext uri="{28A0092B-C50C-407E-A947-70E740481C1C}">
                           <a14:useLocalDpi xmlns:a14="http://schemas.microsoft.com/office/drawing/2010/main" val="0"/>
                         </a:ext>
@@ -1386,9 +1503,9 @@
                     </a:stretch>
                   </pic:blipFill>
                   <pic:spPr>
-                    <a:xfrm>
+                    <a:xfrm rot="0" flipH="0" flipV="0">
                       <a:off x="0" y="0"/>
-                      <a:ext cx="8266430" cy="5062855"/>
+                      <a:ext cx="8266427" cy="5062854"/>
                     </a:xfrm>
                     <a:prstGeom prst="rect">
                       <a:avLst/>
@@ -1426,7 +1543,7 @@
         <w:ind w:left="720" w:hanging="360"/>
       </w:pPr>
       <w:rPr>
-        <w:rFonts w:ascii="Symbol" w:hAnsi="Symbol" w:hint="default"/>
+        <w:rFonts w:hint="default" w:ascii="Symbol" w:hAnsi="Symbol"/>
       </w:rPr>
     </w:lvl>
     <w:lvl w:ilvl="1" w:tplc="240A0003" w:tentative="1">
@@ -1438,7 +1555,7 @@
         <w:ind w:left="1440" w:hanging="360"/>
       </w:pPr>
       <w:rPr>
-        <w:rFonts w:ascii="Courier New" w:hAnsi="Courier New" w:cs="Courier New" w:hint="default"/>
+        <w:rFonts w:hint="default" w:ascii="Courier New" w:hAnsi="Courier New" w:cs="Courier New"/>
       </w:rPr>
     </w:lvl>
     <w:lvl w:ilvl="2" w:tplc="240A0005" w:tentative="1">
@@ -1450,7 +1567,7 @@
         <w:ind w:left="2160" w:hanging="360"/>
       </w:pPr>
       <w:rPr>
-        <w:rFonts w:ascii="Wingdings" w:hAnsi="Wingdings" w:hint="default"/>
+        <w:rFonts w:hint="default" w:ascii="Wingdings" w:hAnsi="Wingdings"/>
       </w:rPr>
     </w:lvl>
     <w:lvl w:ilvl="3" w:tplc="240A0001" w:tentative="1">
@@ -1462,7 +1579,7 @@
         <w:ind w:left="2880" w:hanging="360"/>
       </w:pPr>
       <w:rPr>
-        <w:rFonts w:ascii="Symbol" w:hAnsi="Symbol" w:hint="default"/>
+        <w:rFonts w:hint="default" w:ascii="Symbol" w:hAnsi="Symbol"/>
       </w:rPr>
     </w:lvl>
     <w:lvl w:ilvl="4" w:tplc="240A0003" w:tentative="1">
@@ -1474,7 +1591,7 @@
         <w:ind w:left="3600" w:hanging="360"/>
       </w:pPr>
       <w:rPr>
-        <w:rFonts w:ascii="Courier New" w:hAnsi="Courier New" w:cs="Courier New" w:hint="default"/>
+        <w:rFonts w:hint="default" w:ascii="Courier New" w:hAnsi="Courier New" w:cs="Courier New"/>
       </w:rPr>
     </w:lvl>
     <w:lvl w:ilvl="5" w:tplc="240A0005" w:tentative="1">
@@ -1486,7 +1603,7 @@
         <w:ind w:left="4320" w:hanging="360"/>
       </w:pPr>
       <w:rPr>
-        <w:rFonts w:ascii="Wingdings" w:hAnsi="Wingdings" w:hint="default"/>
+        <w:rFonts w:hint="default" w:ascii="Wingdings" w:hAnsi="Wingdings"/>
       </w:rPr>
     </w:lvl>
     <w:lvl w:ilvl="6" w:tplc="240A0001" w:tentative="1">
@@ -1498,7 +1615,7 @@
         <w:ind w:left="5040" w:hanging="360"/>
       </w:pPr>
       <w:rPr>
-        <w:rFonts w:ascii="Symbol" w:hAnsi="Symbol" w:hint="default"/>
+        <w:rFonts w:hint="default" w:ascii="Symbol" w:hAnsi="Symbol"/>
       </w:rPr>
     </w:lvl>
     <w:lvl w:ilvl="7" w:tplc="240A0003" w:tentative="1">
@@ -1510,7 +1627,7 @@
         <w:ind w:left="5760" w:hanging="360"/>
       </w:pPr>
       <w:rPr>
-        <w:rFonts w:ascii="Courier New" w:hAnsi="Courier New" w:cs="Courier New" w:hint="default"/>
+        <w:rFonts w:hint="default" w:ascii="Courier New" w:hAnsi="Courier New" w:cs="Courier New"/>
       </w:rPr>
     </w:lvl>
     <w:lvl w:ilvl="8" w:tplc="240A0005" w:tentative="1">
@@ -1522,7 +1639,7 @@
         <w:ind w:left="6480" w:hanging="360"/>
       </w:pPr>
       <w:rPr>
-        <w:rFonts w:ascii="Wingdings" w:hAnsi="Wingdings" w:hint="default"/>
+        <w:rFonts w:hint="default" w:ascii="Wingdings" w:hAnsi="Wingdings"/>
       </w:rPr>
     </w:lvl>
   </w:abstractNum>
@@ -1537,7 +1654,7 @@
   <w:docDefaults>
     <w:rPrDefault>
       <w:rPr>
-        <w:rFonts w:asciiTheme="minorHAnsi" w:eastAsiaTheme="minorHAnsi" w:hAnsiTheme="minorHAnsi" w:cstheme="minorBidi"/>
+        <w:rFonts w:asciiTheme="minorHAnsi" w:hAnsiTheme="minorHAnsi" w:eastAsiaTheme="minorHAnsi" w:cstheme="minorBidi"/>
         <w:sz w:val="22"/>
         <w:szCs w:val="22"/>
         <w:lang w:val="es-CO" w:eastAsia="en-US" w:bidi="ar-SA"/>
@@ -1552,14 +1669,14 @@
   <w:latentStyles w:defLockedState="0" w:defUIPriority="99" w:defSemiHidden="0" w:defUnhideWhenUsed="0" w:defQFormat="0" w:count="376">
     <w:lsdException w:name="Normal" w:uiPriority="0" w:qFormat="1"/>
     <w:lsdException w:name="heading 1" w:uiPriority="9" w:qFormat="1"/>
-    <w:lsdException w:name="heading 2" w:semiHidden="1" w:uiPriority="9" w:unhideWhenUsed="1" w:qFormat="1"/>
-    <w:lsdException w:name="heading 3" w:semiHidden="1" w:uiPriority="9" w:unhideWhenUsed="1" w:qFormat="1"/>
-    <w:lsdException w:name="heading 4" w:semiHidden="1" w:uiPriority="9" w:unhideWhenUsed="1" w:qFormat="1"/>
-    <w:lsdException w:name="heading 5" w:semiHidden="1" w:uiPriority="9" w:unhideWhenUsed="1" w:qFormat="1"/>
-    <w:lsdException w:name="heading 6" w:semiHidden="1" w:uiPriority="9" w:unhideWhenUsed="1" w:qFormat="1"/>
-    <w:lsdException w:name="heading 7" w:semiHidden="1" w:uiPriority="9" w:unhideWhenUsed="1" w:qFormat="1"/>
-    <w:lsdException w:name="heading 8" w:semiHidden="1" w:uiPriority="9" w:unhideWhenUsed="1" w:qFormat="1"/>
-    <w:lsdException w:name="heading 9" w:semiHidden="1" w:uiPriority="9" w:unhideWhenUsed="1" w:qFormat="1"/>
+    <w:lsdException w:name="heading 2" w:uiPriority="9" w:semiHidden="1" w:unhideWhenUsed="1" w:qFormat="1"/>
+    <w:lsdException w:name="heading 3" w:uiPriority="9" w:semiHidden="1" w:unhideWhenUsed="1" w:qFormat="1"/>
+    <w:lsdException w:name="heading 4" w:uiPriority="9" w:semiHidden="1" w:unhideWhenUsed="1" w:qFormat="1"/>
+    <w:lsdException w:name="heading 5" w:uiPriority="9" w:semiHidden="1" w:unhideWhenUsed="1" w:qFormat="1"/>
+    <w:lsdException w:name="heading 6" w:uiPriority="9" w:semiHidden="1" w:unhideWhenUsed="1" w:qFormat="1"/>
+    <w:lsdException w:name="heading 7" w:uiPriority="9" w:semiHidden="1" w:unhideWhenUsed="1" w:qFormat="1"/>
+    <w:lsdException w:name="heading 8" w:uiPriority="9" w:semiHidden="1" w:unhideWhenUsed="1" w:qFormat="1"/>
+    <w:lsdException w:name="heading 9" w:uiPriority="9" w:semiHidden="1" w:unhideWhenUsed="1" w:qFormat="1"/>
     <w:lsdException w:name="index 1" w:semiHidden="1" w:unhideWhenUsed="1"/>
     <w:lsdException w:name="index 2" w:semiHidden="1" w:unhideWhenUsed="1"/>
     <w:lsdException w:name="index 3" w:semiHidden="1" w:unhideWhenUsed="1"/>
@@ -1569,22 +1686,22 @@
     <w:lsdException w:name="index 7" w:semiHidden="1" w:unhideWhenUsed="1"/>
     <w:lsdException w:name="index 8" w:semiHidden="1" w:unhideWhenUsed="1"/>
     <w:lsdException w:name="index 9" w:semiHidden="1" w:unhideWhenUsed="1"/>
-    <w:lsdException w:name="toc 1" w:semiHidden="1" w:uiPriority="39" w:unhideWhenUsed="1"/>
-    <w:lsdException w:name="toc 2" w:semiHidden="1" w:uiPriority="39" w:unhideWhenUsed="1"/>
-    <w:lsdException w:name="toc 3" w:semiHidden="1" w:uiPriority="39" w:unhideWhenUsed="1"/>
-    <w:lsdException w:name="toc 4" w:semiHidden="1" w:uiPriority="39" w:unhideWhenUsed="1"/>
-    <w:lsdException w:name="toc 5" w:semiHidden="1" w:uiPriority="39" w:unhideWhenUsed="1"/>
-    <w:lsdException w:name="toc 6" w:semiHidden="1" w:uiPriority="39" w:unhideWhenUsed="1"/>
-    <w:lsdException w:name="toc 7" w:semiHidden="1" w:uiPriority="39" w:unhideWhenUsed="1"/>
-    <w:lsdException w:name="toc 8" w:semiHidden="1" w:uiPriority="39" w:unhideWhenUsed="1"/>
-    <w:lsdException w:name="toc 9" w:semiHidden="1" w:uiPriority="39" w:unhideWhenUsed="1"/>
+    <w:lsdException w:name="toc 1" w:uiPriority="39" w:semiHidden="1" w:unhideWhenUsed="1"/>
+    <w:lsdException w:name="toc 2" w:uiPriority="39" w:semiHidden="1" w:unhideWhenUsed="1"/>
+    <w:lsdException w:name="toc 3" w:uiPriority="39" w:semiHidden="1" w:unhideWhenUsed="1"/>
+    <w:lsdException w:name="toc 4" w:uiPriority="39" w:semiHidden="1" w:unhideWhenUsed="1"/>
+    <w:lsdException w:name="toc 5" w:uiPriority="39" w:semiHidden="1" w:unhideWhenUsed="1"/>
+    <w:lsdException w:name="toc 6" w:uiPriority="39" w:semiHidden="1" w:unhideWhenUsed="1"/>
+    <w:lsdException w:name="toc 7" w:uiPriority="39" w:semiHidden="1" w:unhideWhenUsed="1"/>
+    <w:lsdException w:name="toc 8" w:uiPriority="39" w:semiHidden="1" w:unhideWhenUsed="1"/>
+    <w:lsdException w:name="toc 9" w:uiPriority="39" w:semiHidden="1" w:unhideWhenUsed="1"/>
     <w:lsdException w:name="Normal Indent" w:semiHidden="1" w:unhideWhenUsed="1"/>
     <w:lsdException w:name="footnote text" w:semiHidden="1" w:unhideWhenUsed="1"/>
     <w:lsdException w:name="annotation text" w:semiHidden="1" w:unhideWhenUsed="1"/>
     <w:lsdException w:name="header" w:semiHidden="1" w:unhideWhenUsed="1"/>
     <w:lsdException w:name="footer" w:semiHidden="1" w:unhideWhenUsed="1"/>
     <w:lsdException w:name="index heading" w:semiHidden="1" w:unhideWhenUsed="1"/>
-    <w:lsdException w:name="caption" w:semiHidden="1" w:uiPriority="35" w:unhideWhenUsed="1" w:qFormat="1"/>
+    <w:lsdException w:name="caption" w:uiPriority="35" w:semiHidden="1" w:unhideWhenUsed="1" w:qFormat="1"/>
     <w:lsdException w:name="table of figures" w:semiHidden="1" w:unhideWhenUsed="1"/>
     <w:lsdException w:name="envelope address" w:semiHidden="1" w:unhideWhenUsed="1"/>
     <w:lsdException w:name="envelope return" w:semiHidden="1" w:unhideWhenUsed="1"/>
@@ -1615,7 +1732,7 @@
     <w:lsdException w:name="Title" w:uiPriority="10" w:qFormat="1"/>
     <w:lsdException w:name="Closing" w:semiHidden="1" w:unhideWhenUsed="1"/>
     <w:lsdException w:name="Signature" w:semiHidden="1" w:unhideWhenUsed="1"/>
-    <w:lsdException w:name="Default Paragraph Font" w:semiHidden="1" w:uiPriority="1" w:unhideWhenUsed="1"/>
+    <w:lsdException w:name="Default Paragraph Font" w:uiPriority="1" w:semiHidden="1" w:unhideWhenUsed="1"/>
     <w:lsdException w:name="Body Text" w:semiHidden="1" w:unhideWhenUsed="1"/>
     <w:lsdException w:name="Body Text Indent" w:semiHidden="1" w:unhideWhenUsed="1"/>
     <w:lsdException w:name="List Continue" w:semiHidden="1" w:unhideWhenUsed="1"/>
@@ -1815,8 +1932,8 @@
     <w:lsdException w:name="Subtle Reference" w:uiPriority="31" w:qFormat="1"/>
     <w:lsdException w:name="Intense Reference" w:uiPriority="32" w:qFormat="1"/>
     <w:lsdException w:name="Book Title" w:uiPriority="33" w:qFormat="1"/>
-    <w:lsdException w:name="Bibliography" w:semiHidden="1" w:uiPriority="37" w:unhideWhenUsed="1"/>
-    <w:lsdException w:name="TOC Heading" w:semiHidden="1" w:uiPriority="39" w:unhideWhenUsed="1" w:qFormat="1"/>
+    <w:lsdException w:name="Bibliography" w:uiPriority="37" w:semiHidden="1" w:unhideWhenUsed="1"/>
+    <w:lsdException w:name="TOC Heading" w:uiPriority="39" w:semiHidden="1" w:unhideWhenUsed="1" w:qFormat="1"/>
     <w:lsdException w:name="Plain Table 1" w:uiPriority="41"/>
     <w:lsdException w:name="Plain Table 2" w:uiPriority="42"/>
     <w:lsdException w:name="Plain Table 3" w:uiPriority="43"/>
@@ -1927,17 +2044,17 @@
     <w:lsdException w:name="Unresolved Mention" w:semiHidden="1" w:unhideWhenUsed="1"/>
     <w:lsdException w:name="Smart Link" w:semiHidden="1" w:unhideWhenUsed="1"/>
   </w:latentStyles>
-  <w:style w:type="paragraph" w:default="1" w:styleId="Normal">
+  <w:style w:type="paragraph" w:styleId="Normal" w:default="1">
     <w:name w:val="Normal"/>
     <w:qFormat/>
   </w:style>
-  <w:style w:type="character" w:default="1" w:styleId="DefaultParagraphFont">
+  <w:style w:type="character" w:styleId="DefaultParagraphFont" w:default="1">
     <w:name w:val="Default Paragraph Font"/>
     <w:uiPriority w:val="1"/>
     <w:semiHidden/>
     <w:unhideWhenUsed/>
   </w:style>
-  <w:style w:type="table" w:default="1" w:styleId="TableNormal">
+  <w:style w:type="table" w:styleId="TableNormal" w:default="1">
     <w:name w:val="Normal Table"/>
     <w:uiPriority w:val="99"/>
     <w:semiHidden/>
@@ -1952,7 +2069,7 @@
       </w:tblCellMar>
     </w:tblPr>
   </w:style>
-  <w:style w:type="numbering" w:default="1" w:styleId="NoList">
+  <w:style w:type="numbering" w:styleId="NoList" w:default="1">
     <w:name w:val="No List"/>
     <w:uiPriority w:val="99"/>
     <w:semiHidden/>

</xml_diff>